<commit_message>
Update rapport and project
</commit_message>
<xml_diff>
--- a/RapportAndroid_GAB.docx
+++ b/RapportAndroid_GAB.docx
@@ -156,7 +156,7 @@
                             <wps:cNvSpPr txBox="1"/>
                             <wps:spPr>
                               <a:xfrm>
-                                <a:off x="198586" y="4866187"/>
+                                <a:off x="206209" y="4453692"/>
                                 <a:ext cx="6629400" cy="4171655"/>
                               </a:xfrm>
                               <a:prstGeom prst="rect">
@@ -191,7 +191,7 @@
                                     <w:tblLook w:val="04A0" w:firstRow="1" w:lastRow="0" w:firstColumn="1" w:lastColumn="0" w:noHBand="0" w:noVBand="1"/>
                                   </w:tblPr>
                                   <w:tblGrid>
-                                    <w:gridCol w:w="2612"/>
+                                    <w:gridCol w:w="2611"/>
                                     <w:gridCol w:w="6108"/>
                                   </w:tblGrid>
                                   <w:tr>
@@ -463,18 +463,8 @@
                                             <w:color w:val="FFFFFF" w:themeColor="background1"/>
                                             <w:szCs w:val="18"/>
                                           </w:rPr>
-                                          <w:t xml:space="preserve">Gabriel </w:t>
+                                          <w:t>Gabriel Griesser</w:t>
                                         </w:r>
-                                        <w:proofErr w:type="spellStart"/>
-                                        <w:r>
-                                          <w:rPr>
-                                            <w:rFonts w:asciiTheme="majorHAnsi" w:hAnsiTheme="majorHAnsi" w:cstheme="majorHAnsi"/>
-                                            <w:color w:val="FFFFFF" w:themeColor="background1"/>
-                                            <w:szCs w:val="18"/>
-                                          </w:rPr>
-                                          <w:t>Griesser</w:t>
-                                        </w:r>
-                                        <w:proofErr w:type="spellEnd"/>
                                       </w:p>
                                       <w:p>
                                         <w:pPr>
@@ -666,7 +656,7 @@
               </mc:Choice>
               <mc:Fallback>
                 <w:pict>
-                  <v:group id="Groupe 12" o:spid="_x0000_s1026" style="position:absolute;margin-left:0;margin-top:68.25pt;width:563.25pt;height:818.85pt;z-index:251661312;mso-position-horizontal:center;mso-position-horizontal-relative:page;mso-position-vertical-relative:page" coordsize="68580,91440" o:gfxdata="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">
+                  <v:group id="Groupe 12" o:spid="_x0000_s1026" style="position:absolute;margin-left:0;margin-top:68.25pt;width:563.25pt;height:818.85pt;z-index:251661312;mso-position-horizontal:center;mso-position-horizontal-relative:page;mso-position-vertical-relative:page" coordsize="68580,91440" o:gfxdata="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">
                     <v:rect id="Rectangle 19" o:spid="_x0000_s1027" style="position:absolute;left:2286;width:66294;height:91440;visibility:visible;mso-wrap-style:square;v-text-anchor:bottom" o:gfxdata="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" fillcolor="black [3213]" stroked="f" strokeweight="1pt">
                       <v:textbox inset="36pt,1in,1in,208.8pt">
                         <w:txbxContent>
@@ -690,7 +680,7 @@
                       <v:stroke joinstyle="miter"/>
                       <v:path gradientshapeok="t" o:connecttype="rect"/>
                     </v:shapetype>
-                    <v:shape id="Zone de texte 24" o:spid="_x0000_s1029" type="#_x0000_t202" style="position:absolute;left:1985;top:48661;width:66294;height:41717;visibility:visible;mso-wrap-style:square;v-text-anchor:bottom" o:gfxdata="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" filled="f" stroked="f" strokeweight=".5pt">
+                    <v:shape id="Zone de texte 24" o:spid="_x0000_s1029" type="#_x0000_t202" style="position:absolute;left:2062;top:44536;width:66294;height:41717;visibility:visible;mso-wrap-style:square;v-text-anchor:bottom" o:gfxdata="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" filled="f" stroked="f" strokeweight=".5pt">
                       <v:textbox inset="36pt,0,1in,0">
                         <w:txbxContent>
                           <w:tbl>
@@ -700,7 +690,7 @@
                               <w:tblLook w:val="04A0" w:firstRow="1" w:lastRow="0" w:firstColumn="1" w:lastColumn="0" w:noHBand="0" w:noVBand="1"/>
                             </w:tblPr>
                             <w:tblGrid>
-                              <w:gridCol w:w="2612"/>
+                              <w:gridCol w:w="2611"/>
                               <w:gridCol w:w="6108"/>
                             </w:tblGrid>
                             <w:tr>
@@ -972,18 +962,8 @@
                                       <w:color w:val="FFFFFF" w:themeColor="background1"/>
                                       <w:szCs w:val="18"/>
                                     </w:rPr>
-                                    <w:t xml:space="preserve">Gabriel </w:t>
+                                    <w:t>Gabriel Griesser</w:t>
                                   </w:r>
-                                  <w:proofErr w:type="spellStart"/>
-                                  <w:r>
-                                    <w:rPr>
-                                      <w:rFonts w:asciiTheme="majorHAnsi" w:hAnsiTheme="majorHAnsi" w:cstheme="majorHAnsi"/>
-                                      <w:color w:val="FFFFFF" w:themeColor="background1"/>
-                                      <w:szCs w:val="18"/>
-                                    </w:rPr>
-                                    <w:t>Griesser</w:t>
-                                  </w:r>
-                                  <w:proofErr w:type="spellEnd"/>
                                 </w:p>
                                 <w:p>
                                   <w:pPr>
@@ -1391,7 +1371,7 @@
       <w:r>
         <w:fldChar w:fldCharType="separate"/>
       </w:r>
-      <w:hyperlink w:anchor="_Toc504568257" w:history="1">
+      <w:hyperlink w:anchor="_Toc504992678" w:history="1">
         <w:r>
           <w:rPr>
             <w:rStyle w:val="Lienhypertexte"/>
@@ -1418,7 +1398,7 @@
             <w:noProof/>
             <w:webHidden/>
           </w:rPr>
-          <w:instrText xml:space="preserve"> PAGEREF _Toc504568257 \h </w:instrText>
+          <w:instrText xml:space="preserve"> PAGEREF _Toc504992678 \h </w:instrText>
         </w:r>
         <w:r>
           <w:rPr>
@@ -1466,13 +1446,13 @@
           <w:lang w:eastAsia="fr-CH"/>
         </w:rPr>
       </w:pPr>
-      <w:hyperlink w:anchor="_Toc504568258" w:history="1">
+      <w:hyperlink w:anchor="_Toc504992679" w:history="1">
         <w:r>
           <w:rPr>
             <w:rStyle w:val="Lienhypertexte"/>
             <w:noProof/>
           </w:rPr>
-          <w:t>2. Analyse //A COMPLETER</w:t>
+          <w:t>2. Analyse</w:t>
         </w:r>
         <w:r>
           <w:rPr>
@@ -1493,7 +1473,7 @@
             <w:noProof/>
             <w:webHidden/>
           </w:rPr>
-          <w:instrText xml:space="preserve"> PAGEREF _Toc504568258 \h </w:instrText>
+          <w:instrText xml:space="preserve"> PAGEREF _Toc504992679 \h </w:instrText>
         </w:r>
         <w:r>
           <w:rPr>
@@ -1541,7 +1521,7 @@
           <w:lang w:eastAsia="fr-CH"/>
         </w:rPr>
       </w:pPr>
-      <w:hyperlink w:anchor="_Toc504568259" w:history="1">
+      <w:hyperlink w:anchor="_Toc504992680" w:history="1">
         <w:r>
           <w:rPr>
             <w:rStyle w:val="Lienhypertexte"/>
@@ -1568,7 +1548,7 @@
             <w:noProof/>
             <w:webHidden/>
           </w:rPr>
-          <w:instrText xml:space="preserve"> PAGEREF _Toc504568259 \h </w:instrText>
+          <w:instrText xml:space="preserve"> PAGEREF _Toc504992680 \h </w:instrText>
         </w:r>
         <w:r>
           <w:rPr>
@@ -1614,7 +1594,7 @@
           <w:lang w:eastAsia="fr-CH"/>
         </w:rPr>
       </w:pPr>
-      <w:hyperlink w:anchor="_Toc504568260" w:history="1">
+      <w:hyperlink w:anchor="_Toc504992681" w:history="1">
         <w:r>
           <w:rPr>
             <w:rStyle w:val="Lienhypertexte"/>
@@ -1654,7 +1634,7 @@
             <w:noProof/>
             <w:webHidden/>
           </w:rPr>
-          <w:instrText xml:space="preserve"> PAGEREF _Toc504568260 \h </w:instrText>
+          <w:instrText xml:space="preserve"> PAGEREF _Toc504992681 \h </w:instrText>
         </w:r>
         <w:r>
           <w:rPr>
@@ -1700,7 +1680,7 @@
           <w:lang w:eastAsia="fr-CH"/>
         </w:rPr>
       </w:pPr>
-      <w:hyperlink w:anchor="_Toc504568261" w:history="1">
+      <w:hyperlink w:anchor="_Toc504992682" w:history="1">
         <w:r>
           <w:rPr>
             <w:rStyle w:val="Lienhypertexte"/>
@@ -1740,7 +1720,7 @@
             <w:noProof/>
             <w:webHidden/>
           </w:rPr>
-          <w:instrText xml:space="preserve"> PAGEREF _Toc504568261 \h </w:instrText>
+          <w:instrText xml:space="preserve"> PAGEREF _Toc504992682 \h </w:instrText>
         </w:r>
         <w:r>
           <w:rPr>
@@ -1786,7 +1766,7 @@
           <w:lang w:eastAsia="fr-CH"/>
         </w:rPr>
       </w:pPr>
-      <w:hyperlink w:anchor="_Toc504568262" w:history="1">
+      <w:hyperlink w:anchor="_Toc504992683" w:history="1">
         <w:r>
           <w:rPr>
             <w:rStyle w:val="Lienhypertexte"/>
@@ -1826,7 +1806,7 @@
             <w:noProof/>
             <w:webHidden/>
           </w:rPr>
-          <w:instrText xml:space="preserve"> PAGEREF _Toc504568262 \h </w:instrText>
+          <w:instrText xml:space="preserve"> PAGEREF _Toc504992683 \h </w:instrText>
         </w:r>
         <w:r>
           <w:rPr>
@@ -1846,7 +1826,7 @@
             <w:noProof/>
             <w:webHidden/>
           </w:rPr>
-          <w:t>5</w:t>
+          <w:t>6</w:t>
         </w:r>
         <w:r>
           <w:rPr>
@@ -1872,7 +1852,7 @@
           <w:lang w:eastAsia="fr-CH"/>
         </w:rPr>
       </w:pPr>
-      <w:hyperlink w:anchor="_Toc504568263" w:history="1">
+      <w:hyperlink w:anchor="_Toc504992684" w:history="1">
         <w:r>
           <w:rPr>
             <w:rStyle w:val="Lienhypertexte"/>
@@ -1912,7 +1892,7 @@
             <w:noProof/>
             <w:webHidden/>
           </w:rPr>
-          <w:instrText xml:space="preserve"> PAGEREF _Toc504568263 \h </w:instrText>
+          <w:instrText xml:space="preserve"> PAGEREF _Toc504992684 \h </w:instrText>
         </w:r>
         <w:r>
           <w:rPr>
@@ -1959,14 +1939,14 @@
           <w:lang w:eastAsia="fr-CH"/>
         </w:rPr>
       </w:pPr>
-      <w:hyperlink w:anchor="_Toc504568264" w:history="1">
+      <w:hyperlink w:anchor="_Toc504992685" w:history="1">
         <w:r>
           <w:rPr>
             <w:rStyle w:val="Lienhypertexte"/>
             <w:noProof/>
             <w:lang w:eastAsia="fr-CH"/>
           </w:rPr>
-          <w:t>3.4.1. Diagramme UML</w:t>
+          <w:t>3.4.1. Déroulement de l’application</w:t>
         </w:r>
         <w:r>
           <w:rPr>
@@ -1987,7 +1967,7 @@
             <w:noProof/>
             <w:webHidden/>
           </w:rPr>
-          <w:instrText xml:space="preserve"> PAGEREF _Toc504568264 \h </w:instrText>
+          <w:instrText xml:space="preserve"> PAGEREF _Toc504992685 \h </w:instrText>
         </w:r>
         <w:r>
           <w:rPr>
@@ -2034,7 +2014,7 @@
           <w:lang w:eastAsia="fr-CH"/>
         </w:rPr>
       </w:pPr>
-      <w:hyperlink w:anchor="_Toc504568265" w:history="1">
+      <w:hyperlink w:anchor="_Toc504992686" w:history="1">
         <w:r>
           <w:rPr>
             <w:rStyle w:val="Lienhypertexte"/>
@@ -2061,7 +2041,7 @@
             <w:noProof/>
             <w:webHidden/>
           </w:rPr>
-          <w:instrText xml:space="preserve"> PAGEREF _Toc504568265 \h </w:instrText>
+          <w:instrText xml:space="preserve"> PAGEREF _Toc504992686 \h </w:instrText>
         </w:r>
         <w:r>
           <w:rPr>
@@ -2081,7 +2061,7 @@
             <w:noProof/>
             <w:webHidden/>
           </w:rPr>
-          <w:t>7</w:t>
+          <w:t>8</w:t>
         </w:r>
         <w:r>
           <w:rPr>
@@ -2108,7 +2088,7 @@
           <w:lang w:eastAsia="fr-CH"/>
         </w:rPr>
       </w:pPr>
-      <w:hyperlink w:anchor="_Toc504568266" w:history="1">
+      <w:hyperlink w:anchor="_Toc504992687" w:history="1">
         <w:r>
           <w:rPr>
             <w:rStyle w:val="Lienhypertexte"/>
@@ -2135,7 +2115,7 @@
             <w:noProof/>
             <w:webHidden/>
           </w:rPr>
-          <w:instrText xml:space="preserve"> PAGEREF _Toc504568266 \h </w:instrText>
+          <w:instrText xml:space="preserve"> PAGEREF _Toc504992687 \h </w:instrText>
         </w:r>
         <w:r>
           <w:rPr>
@@ -2183,13 +2163,13 @@
           <w:lang w:eastAsia="fr-CH"/>
         </w:rPr>
       </w:pPr>
-      <w:hyperlink w:anchor="_Toc504568267" w:history="1">
+      <w:hyperlink w:anchor="_Toc504992688" w:history="1">
         <w:r>
           <w:rPr>
             <w:rStyle w:val="Lienhypertexte"/>
             <w:noProof/>
           </w:rPr>
-          <w:t>4. Implémentation //A COMPLETER</w:t>
+          <w:t>4. Implémentation</w:t>
         </w:r>
         <w:r>
           <w:rPr>
@@ -2210,7 +2190,7 @@
             <w:noProof/>
             <w:webHidden/>
           </w:rPr>
-          <w:instrText xml:space="preserve"> PAGEREF _Toc504568267 \h </w:instrText>
+          <w:instrText xml:space="preserve"> PAGEREF _Toc504992688 \h </w:instrText>
         </w:r>
         <w:r>
           <w:rPr>
@@ -2256,7 +2236,7 @@
           <w:lang w:eastAsia="fr-CH"/>
         </w:rPr>
       </w:pPr>
-      <w:hyperlink w:anchor="_Toc504568268" w:history="1">
+      <w:hyperlink w:anchor="_Toc504992689" w:history="1">
         <w:r>
           <w:rPr>
             <w:rStyle w:val="Lienhypertexte"/>
@@ -2296,7 +2276,7 @@
             <w:noProof/>
             <w:webHidden/>
           </w:rPr>
-          <w:instrText xml:space="preserve"> PAGEREF _Toc504568268 \h </w:instrText>
+          <w:instrText xml:space="preserve"> PAGEREF _Toc504992689 \h </w:instrText>
         </w:r>
         <w:r>
           <w:rPr>
@@ -2343,13 +2323,13 @@
           <w:lang w:eastAsia="fr-CH"/>
         </w:rPr>
       </w:pPr>
-      <w:hyperlink w:anchor="_Toc504568269" w:history="1">
+      <w:hyperlink w:anchor="_Toc504992690" w:history="1">
         <w:r>
           <w:rPr>
             <w:rStyle w:val="Lienhypertexte"/>
             <w:noProof/>
           </w:rPr>
-          <w:t>4.1.1. Eclipse Java</w:t>
+          <w:t>4.1.1. Logiciel</w:t>
         </w:r>
         <w:r>
           <w:rPr>
@@ -2370,81 +2350,7 @@
             <w:noProof/>
             <w:webHidden/>
           </w:rPr>
-          <w:instrText xml:space="preserve"> PAGEREF _Toc504568269 \h </w:instrText>
-        </w:r>
-        <w:r>
-          <w:rPr>
-            <w:noProof/>
-            <w:webHidden/>
-          </w:rPr>
-        </w:r>
-        <w:r>
-          <w:rPr>
-            <w:noProof/>
-            <w:webHidden/>
-          </w:rPr>
-          <w:fldChar w:fldCharType="separate"/>
-        </w:r>
-        <w:r>
-          <w:rPr>
-            <w:noProof/>
-            <w:webHidden/>
-          </w:rPr>
-          <w:t>9</w:t>
-        </w:r>
-        <w:r>
-          <w:rPr>
-            <w:noProof/>
-            <w:webHidden/>
-          </w:rPr>
-          <w:fldChar w:fldCharType="end"/>
-        </w:r>
-      </w:hyperlink>
-    </w:p>
-    <w:p>
-      <w:pPr>
-        <w:pStyle w:val="TM3"/>
-        <w:tabs>
-          <w:tab w:val="right" w:leader="dot" w:pos="9061"/>
-        </w:tabs>
-        <w:rPr>
-          <w:rFonts w:eastAsiaTheme="minorEastAsia" w:cstheme="minorBidi"/>
-          <w:i w:val="0"/>
-          <w:iCs w:val="0"/>
-          <w:noProof/>
-          <w:sz w:val="22"/>
-          <w:szCs w:val="22"/>
-          <w:lang w:eastAsia="fr-CH"/>
-        </w:rPr>
-      </w:pPr>
-      <w:hyperlink w:anchor="_Toc504568270" w:history="1">
-        <w:r>
-          <w:rPr>
-            <w:rStyle w:val="Lienhypertexte"/>
-            <w:noProof/>
-          </w:rPr>
-          <w:t>4.1.2. Swing</w:t>
-        </w:r>
-        <w:r>
-          <w:rPr>
-            <w:noProof/>
-            <w:webHidden/>
-          </w:rPr>
-          <w:tab/>
-        </w:r>
-        <w:r>
-          <w:rPr>
-            <w:noProof/>
-            <w:webHidden/>
-          </w:rPr>
-          <w:fldChar w:fldCharType="begin"/>
-        </w:r>
-        <w:r>
-          <w:rPr>
-            <w:noProof/>
-            <w:webHidden/>
-          </w:rPr>
-          <w:instrText xml:space="preserve"> PAGEREF _Toc504568270 \h </w:instrText>
+          <w:instrText xml:space="preserve"> PAGEREF _Toc504992690 \h </w:instrText>
         </w:r>
         <w:r>
           <w:rPr>
@@ -2490,7 +2396,7 @@
           <w:lang w:eastAsia="fr-CH"/>
         </w:rPr>
       </w:pPr>
-      <w:hyperlink w:anchor="_Toc504568271" w:history="1">
+      <w:hyperlink w:anchor="_Toc504992691" w:history="1">
         <w:r>
           <w:rPr>
             <w:rStyle w:val="Lienhypertexte"/>
@@ -2530,7 +2436,7 @@
             <w:noProof/>
             <w:webHidden/>
           </w:rPr>
-          <w:instrText xml:space="preserve"> PAGEREF _Toc504568271 \h </w:instrText>
+          <w:instrText xml:space="preserve"> PAGEREF _Toc504992691 \h </w:instrText>
         </w:r>
         <w:r>
           <w:rPr>
@@ -2578,13 +2484,27 @@
           <w:lang w:eastAsia="fr-CH"/>
         </w:rPr>
       </w:pPr>
-      <w:hyperlink w:anchor="_Toc504568272" w:history="1">
+      <w:hyperlink w:anchor="_Toc504992692" w:history="1">
         <w:r>
           <w:rPr>
             <w:rStyle w:val="Lienhypertexte"/>
             <w:noProof/>
           </w:rPr>
-          <w:t>5. Utilisation du jeu //A COMPLETER</w:t>
+          <w:t>5. Utilisation d</w:t>
+        </w:r>
+        <w:r>
+          <w:rPr>
+            <w:rStyle w:val="Lienhypertexte"/>
+            <w:noProof/>
+          </w:rPr>
+          <w:t>u</w:t>
+        </w:r>
+        <w:r>
+          <w:rPr>
+            <w:rStyle w:val="Lienhypertexte"/>
+            <w:noProof/>
+          </w:rPr>
+          <w:t xml:space="preserve"> jeu</w:t>
         </w:r>
         <w:r>
           <w:rPr>
@@ -2605,7 +2525,179 @@
             <w:noProof/>
             <w:webHidden/>
           </w:rPr>
-          <w:instrText xml:space="preserve"> PAGEREF _Toc504568272 \h </w:instrText>
+          <w:instrText xml:space="preserve"> PAGEREF _Toc504992692 \h </w:instrText>
+        </w:r>
+        <w:r>
+          <w:rPr>
+            <w:noProof/>
+            <w:webHidden/>
+          </w:rPr>
+        </w:r>
+        <w:r>
+          <w:rPr>
+            <w:noProof/>
+            <w:webHidden/>
+          </w:rPr>
+          <w:fldChar w:fldCharType="separate"/>
+        </w:r>
+        <w:r>
+          <w:rPr>
+            <w:noProof/>
+            <w:webHidden/>
+          </w:rPr>
+          <w:t>9</w:t>
+        </w:r>
+        <w:r>
+          <w:rPr>
+            <w:noProof/>
+            <w:webHidden/>
+          </w:rPr>
+          <w:fldChar w:fldCharType="end"/>
+        </w:r>
+      </w:hyperlink>
+    </w:p>
+    <w:p>
+      <w:pPr>
+        <w:pStyle w:val="TM2"/>
+        <w:tabs>
+          <w:tab w:val="right" w:leader="dot" w:pos="9061"/>
+        </w:tabs>
+        <w:rPr>
+          <w:rFonts w:eastAsiaTheme="minorEastAsia" w:cstheme="minorBidi"/>
+          <w:smallCaps w:val="0"/>
+          <w:noProof/>
+          <w:sz w:val="22"/>
+          <w:szCs w:val="22"/>
+          <w:lang w:eastAsia="fr-CH"/>
+        </w:rPr>
+      </w:pPr>
+      <w:hyperlink w:anchor="_Toc504992693" w:history="1">
+        <w:r>
+          <w:rPr>
+            <w:rStyle w:val="Lienhypertexte"/>
+            <w:noProof/>
+            <w14:scene3d>
+              <w14:camera w14:prst="orthographicFront"/>
+              <w14:lightRig w14:rig="threePt" w14:dir="t">
+                <w14:rot w14:lat="0" w14:lon="0" w14:rev="0"/>
+              </w14:lightRig>
+            </w14:scene3d>
+          </w:rPr>
+          <w:t>5.1.</w:t>
+        </w:r>
+        <w:r>
+          <w:rPr>
+            <w:rStyle w:val="Lienhypertexte"/>
+            <w:noProof/>
+          </w:rPr>
+          <w:t xml:space="preserve"> Nouvelle partie</w:t>
+        </w:r>
+        <w:r>
+          <w:rPr>
+            <w:noProof/>
+            <w:webHidden/>
+          </w:rPr>
+          <w:tab/>
+        </w:r>
+        <w:r>
+          <w:rPr>
+            <w:noProof/>
+            <w:webHidden/>
+          </w:rPr>
+          <w:fldChar w:fldCharType="begin"/>
+        </w:r>
+        <w:r>
+          <w:rPr>
+            <w:noProof/>
+            <w:webHidden/>
+          </w:rPr>
+          <w:instrText xml:space="preserve"> PAGEREF _Toc504992693 \h </w:instrText>
+        </w:r>
+        <w:r>
+          <w:rPr>
+            <w:noProof/>
+            <w:webHidden/>
+          </w:rPr>
+        </w:r>
+        <w:r>
+          <w:rPr>
+            <w:noProof/>
+            <w:webHidden/>
+          </w:rPr>
+          <w:fldChar w:fldCharType="separate"/>
+        </w:r>
+        <w:r>
+          <w:rPr>
+            <w:noProof/>
+            <w:webHidden/>
+          </w:rPr>
+          <w:t>9</w:t>
+        </w:r>
+        <w:r>
+          <w:rPr>
+            <w:noProof/>
+            <w:webHidden/>
+          </w:rPr>
+          <w:fldChar w:fldCharType="end"/>
+        </w:r>
+      </w:hyperlink>
+    </w:p>
+    <w:p>
+      <w:pPr>
+        <w:pStyle w:val="TM2"/>
+        <w:tabs>
+          <w:tab w:val="right" w:leader="dot" w:pos="9061"/>
+        </w:tabs>
+        <w:rPr>
+          <w:rFonts w:eastAsiaTheme="minorEastAsia" w:cstheme="minorBidi"/>
+          <w:smallCaps w:val="0"/>
+          <w:noProof/>
+          <w:sz w:val="22"/>
+          <w:szCs w:val="22"/>
+          <w:lang w:eastAsia="fr-CH"/>
+        </w:rPr>
+      </w:pPr>
+      <w:hyperlink w:anchor="_Toc504992694" w:history="1">
+        <w:r>
+          <w:rPr>
+            <w:rStyle w:val="Lienhypertexte"/>
+            <w:noProof/>
+            <w14:scene3d>
+              <w14:camera w14:prst="orthographicFront"/>
+              <w14:lightRig w14:rig="threePt" w14:dir="t">
+                <w14:rot w14:lat="0" w14:lon="0" w14:rev="0"/>
+              </w14:lightRig>
+            </w14:scene3d>
+          </w:rPr>
+          <w:t>5.2.</w:t>
+        </w:r>
+        <w:r>
+          <w:rPr>
+            <w:rStyle w:val="Lienhypertexte"/>
+            <w:noProof/>
+          </w:rPr>
+          <w:t xml:space="preserve"> Charger une partie</w:t>
+        </w:r>
+        <w:r>
+          <w:rPr>
+            <w:noProof/>
+            <w:webHidden/>
+          </w:rPr>
+          <w:tab/>
+        </w:r>
+        <w:r>
+          <w:rPr>
+            <w:noProof/>
+            <w:webHidden/>
+          </w:rPr>
+          <w:fldChar w:fldCharType="begin"/>
+        </w:r>
+        <w:r>
+          <w:rPr>
+            <w:noProof/>
+            <w:webHidden/>
+          </w:rPr>
+          <w:instrText xml:space="preserve"> PAGEREF _Toc504992694 \h </w:instrText>
         </w:r>
         <w:r>
           <w:rPr>
@@ -2653,13 +2745,13 @@
           <w:lang w:eastAsia="fr-CH"/>
         </w:rPr>
       </w:pPr>
-      <w:hyperlink w:anchor="_Toc504568273" w:history="1">
+      <w:hyperlink w:anchor="_Toc504992695" w:history="1">
         <w:r>
           <w:rPr>
             <w:rStyle w:val="Lienhypertexte"/>
             <w:noProof/>
           </w:rPr>
-          <w:t>6. Problèmes rencontrés //A COMPLETER ?</w:t>
+          <w:t>6. Problèmes rencontrés</w:t>
         </w:r>
         <w:r>
           <w:rPr>
@@ -2680,7 +2772,7 @@
             <w:noProof/>
             <w:webHidden/>
           </w:rPr>
-          <w:instrText xml:space="preserve"> PAGEREF _Toc504568273 \h </w:instrText>
+          <w:instrText xml:space="preserve"> PAGEREF _Toc504992695 \h </w:instrText>
         </w:r>
         <w:r>
           <w:rPr>
@@ -2726,7 +2818,7 @@
           <w:lang w:eastAsia="fr-CH"/>
         </w:rPr>
       </w:pPr>
-      <w:hyperlink w:anchor="_Toc504568274" w:history="1">
+      <w:hyperlink w:anchor="_Toc504992696" w:history="1">
         <w:r>
           <w:rPr>
             <w:rStyle w:val="Lienhypertexte"/>
@@ -2766,7 +2858,7 @@
             <w:noProof/>
             <w:webHidden/>
           </w:rPr>
-          <w:instrText xml:space="preserve"> PAGEREF _Toc504568274 \h </w:instrText>
+          <w:instrText xml:space="preserve"> PAGEREF _Toc504992696 \h </w:instrText>
         </w:r>
         <w:r>
           <w:rPr>
@@ -2812,7 +2904,7 @@
           <w:lang w:eastAsia="fr-CH"/>
         </w:rPr>
       </w:pPr>
-      <w:hyperlink w:anchor="_Toc504568275" w:history="1">
+      <w:hyperlink w:anchor="_Toc504992697" w:history="1">
         <w:r>
           <w:rPr>
             <w:rStyle w:val="Lienhypertexte"/>
@@ -2852,7 +2944,7 @@
             <w:noProof/>
             <w:webHidden/>
           </w:rPr>
-          <w:instrText xml:space="preserve"> PAGEREF _Toc504568275 \h </w:instrText>
+          <w:instrText xml:space="preserve"> PAGEREF _Toc504992697 \h </w:instrText>
         </w:r>
         <w:r>
           <w:rPr>
@@ -2898,7 +2990,7 @@
           <w:lang w:eastAsia="fr-CH"/>
         </w:rPr>
       </w:pPr>
-      <w:hyperlink w:anchor="_Toc504568276" w:history="1">
+      <w:hyperlink w:anchor="_Toc504992698" w:history="1">
         <w:r>
           <w:rPr>
             <w:rStyle w:val="Lienhypertexte"/>
@@ -2938,7 +3030,7 @@
             <w:noProof/>
             <w:webHidden/>
           </w:rPr>
-          <w:instrText xml:space="preserve"> PAGEREF _Toc504568276 \h </w:instrText>
+          <w:instrText xml:space="preserve"> PAGEREF _Toc504992698 \h </w:instrText>
         </w:r>
         <w:r>
           <w:rPr>
@@ -2986,7 +3078,7 @@
           <w:lang w:eastAsia="fr-CH"/>
         </w:rPr>
       </w:pPr>
-      <w:hyperlink w:anchor="_Toc504568277" w:history="1">
+      <w:hyperlink w:anchor="_Toc504992699" w:history="1">
         <w:r>
           <w:rPr>
             <w:rStyle w:val="Lienhypertexte"/>
@@ -3013,7 +3105,7 @@
             <w:noProof/>
             <w:webHidden/>
           </w:rPr>
-          <w:instrText xml:space="preserve"> PAGEREF _Toc504568277 \h </w:instrText>
+          <w:instrText xml:space="preserve"> PAGEREF _Toc504992699 \h </w:instrText>
         </w:r>
         <w:r>
           <w:rPr>
@@ -3061,7 +3153,7 @@
           <w:lang w:eastAsia="fr-CH"/>
         </w:rPr>
       </w:pPr>
-      <w:hyperlink w:anchor="_Toc504568278" w:history="1">
+      <w:hyperlink w:anchor="_Toc504992700" w:history="1">
         <w:r>
           <w:rPr>
             <w:rStyle w:val="Lienhypertexte"/>
@@ -3088,7 +3180,7 @@
             <w:noProof/>
             <w:webHidden/>
           </w:rPr>
-          <w:instrText xml:space="preserve"> PAGEREF _Toc504568278 \h </w:instrText>
+          <w:instrText xml:space="preserve"> PAGEREF _Toc504992700 \h </w:instrText>
         </w:r>
         <w:r>
           <w:rPr>
@@ -3136,7 +3228,7 @@
           <w:lang w:eastAsia="fr-CH"/>
         </w:rPr>
       </w:pPr>
-      <w:hyperlink w:anchor="_Toc504568279" w:history="1">
+      <w:hyperlink w:anchor="_Toc504992701" w:history="1">
         <w:r>
           <w:rPr>
             <w:rStyle w:val="Lienhypertexte"/>
@@ -3163,7 +3255,7 @@
             <w:noProof/>
             <w:webHidden/>
           </w:rPr>
-          <w:instrText xml:space="preserve"> PAGEREF _Toc504568279 \h </w:instrText>
+          <w:instrText xml:space="preserve"> PAGEREF _Toc504992701 \h </w:instrText>
         </w:r>
         <w:r>
           <w:rPr>
@@ -3183,7 +3275,7 @@
             <w:noProof/>
             <w:webHidden/>
           </w:rPr>
-          <w:t>11</w:t>
+          <w:t>12</w:t>
         </w:r>
         <w:r>
           <w:rPr>
@@ -3211,7 +3303,7 @@
           <w:lang w:eastAsia="fr-CH"/>
         </w:rPr>
       </w:pPr>
-      <w:hyperlink w:anchor="_Toc504568280" w:history="1">
+      <w:hyperlink w:anchor="_Toc504992702" w:history="1">
         <w:r>
           <w:rPr>
             <w:rStyle w:val="Lienhypertexte"/>
@@ -3238,7 +3330,7 @@
             <w:noProof/>
             <w:webHidden/>
           </w:rPr>
-          <w:instrText xml:space="preserve"> PAGEREF _Toc504568280 \h </w:instrText>
+          <w:instrText xml:space="preserve"> PAGEREF _Toc504992702 \h </w:instrText>
         </w:r>
         <w:r>
           <w:rPr>
@@ -3258,7 +3350,7 @@
             <w:noProof/>
             <w:webHidden/>
           </w:rPr>
-          <w:t>11</w:t>
+          <w:t>12</w:t>
         </w:r>
         <w:r>
           <w:rPr>
@@ -3292,7 +3384,7 @@
         <w:pStyle w:val="Titre1"/>
       </w:pPr>
       <w:bookmarkStart w:id="1" w:name="_Toc440979650"/>
-      <w:bookmarkStart w:id="2" w:name="_Toc504568257"/>
+      <w:bookmarkStart w:id="2" w:name="_Toc504992678"/>
       <w:r>
         <w:lastRenderedPageBreak/>
         <w:t>Introductio</w:t>
@@ -3356,7 +3448,13 @@
         <w:t>t, lui,</w:t>
       </w:r>
       <w:r>
-        <w:t xml:space="preserve"> n’est imposé.</w:t>
+        <w:t xml:space="preserve"> n’est</w:t>
+      </w:r>
+      <w:r>
+        <w:t xml:space="preserve"> pas</w:t>
+      </w:r>
+      <w:r>
+        <w:t xml:space="preserve"> imposé.</w:t>
       </w:r>
     </w:p>
     <w:p>
@@ -3372,7 +3470,7 @@
     </w:p>
     <w:p>
       <w:r>
-        <w:t>Ces différents choix permettent d’aborder l’histoire du héro sous un autre angle et permet donc d’augmenter la durée de vie de l’application.</w:t>
+        <w:t>Ces différents choix permettent d’aborder l’histoire du héro sous un autre angle et donc d’augmenter la durée de vie de l’application.</w:t>
       </w:r>
     </w:p>
     <w:p>
@@ -3392,7 +3490,7 @@
       <w:pPr>
         <w:pStyle w:val="Titre1"/>
       </w:pPr>
-      <w:bookmarkStart w:id="3" w:name="_Toc504568258"/>
+      <w:bookmarkStart w:id="3" w:name="_Toc504992679"/>
       <w:r>
         <w:t>Analyse</w:t>
       </w:r>
@@ -3428,12 +3526,7 @@
         <w:t xml:space="preserve"> et diagramme</w:t>
       </w:r>
       <w:r>
-        <w:t xml:space="preserve"> nécessaires pour une meilleure réussite </w:t>
-      </w:r>
-      <w:bookmarkStart w:id="4" w:name="_GoBack"/>
-      <w:bookmarkEnd w:id="4"/>
-      <w:r>
-        <w:t xml:space="preserve">du projet. Ces schémas sont le diagramme </w:t>
+        <w:t xml:space="preserve"> nécessaires pour une meilleure réussite du projet. Ces schémas sont le diagramme </w:t>
       </w:r>
       <w:r>
         <w:t>de déroulement de l’application</w:t>
@@ -3475,11 +3568,11 @@
       <w:pPr>
         <w:pStyle w:val="Titre1"/>
       </w:pPr>
-      <w:bookmarkStart w:id="5" w:name="_Toc504568259"/>
+      <w:bookmarkStart w:id="4" w:name="_Toc504992680"/>
       <w:r>
         <w:t>Conception</w:t>
       </w:r>
-      <w:bookmarkEnd w:id="5"/>
+      <w:bookmarkEnd w:id="4"/>
     </w:p>
     <w:p>
       <w:r>
@@ -3508,77 +3601,77 @@
       <w:pPr>
         <w:pStyle w:val="Titre2"/>
       </w:pPr>
-      <w:bookmarkStart w:id="6" w:name="_Toc504568260"/>
+      <w:bookmarkStart w:id="5" w:name="_Toc504992681"/>
       <w:r>
         <w:lastRenderedPageBreak/>
         <w:t>Cahier des charges</w:t>
       </w:r>
+      <w:bookmarkEnd w:id="5"/>
+    </w:p>
+    <w:p>
+      <w:r>
+        <w:t xml:space="preserve">Le cahier des charges défini clairement les objectifs à atteindre. Ces derniers sont </w:t>
+      </w:r>
+      <w:r>
+        <w:t>détaillés</w:t>
+      </w:r>
+      <w:r>
+        <w:t xml:space="preserve"> dans la spécification du projet. </w:t>
+      </w:r>
+      <w:r>
+        <w:t xml:space="preserve">Ces </w:t>
+      </w:r>
+      <w:r>
+        <w:t xml:space="preserve">deux documents nous ont permis d’obtenir une meilleure définition </w:t>
+      </w:r>
+      <w:r>
+        <w:t>du but, des objectifs et des détails concernant le</w:t>
+      </w:r>
+      <w:r>
+        <w:t xml:space="preserve"> projet.</w:t>
+      </w:r>
+    </w:p>
+    <w:p>
+      <w:r>
+        <w:t xml:space="preserve">Dans le cahier des charges, </w:t>
+      </w:r>
+      <w:r>
+        <w:t xml:space="preserve">nous avons défini nos objectifs principaux, secondaires, nos points chauds, </w:t>
+      </w:r>
+      <w:r>
+        <w:t>le déroulement de la partie ainsi que</w:t>
+      </w:r>
+      <w:r>
+        <w:t xml:space="preserve"> quelques informations supplémentaires. Il servira à quiconque le lit, d’avoir une idée globale du projet et des objectifs à atteindre. Nous avons pu y intégrer les objectifs principaux accompagnés de quelques objectifs optionnels</w:t>
+      </w:r>
+      <w:r>
+        <w:t xml:space="preserve"> (améliorations)</w:t>
+      </w:r>
+      <w:r>
+        <w:t xml:space="preserve">. </w:t>
+      </w:r>
+      <w:r>
+        <w:t>Les différents points chauds (que nous avons défini ensemble) y sont également notés</w:t>
+      </w:r>
+      <w:r>
+        <w:t xml:space="preserve"> afin de mieux se rend</w:t>
+      </w:r>
+      <w:r>
+        <w:t>re compte de la difficulté du projet</w:t>
+      </w:r>
+      <w:r>
+        <w:t>.</w:t>
+      </w:r>
+    </w:p>
+    <w:p>
+      <w:pPr>
+        <w:pStyle w:val="Titre2"/>
+      </w:pPr>
+      <w:bookmarkStart w:id="6" w:name="_Toc504992682"/>
+      <w:r>
+        <w:t>Diagramme de Gantt</w:t>
+      </w:r>
       <w:bookmarkEnd w:id="6"/>
-    </w:p>
-    <w:p>
-      <w:r>
-        <w:t xml:space="preserve">Le cahier des charges défini clairement les objectifs à atteindre. Ces derniers sont </w:t>
-      </w:r>
-      <w:r>
-        <w:t>détaillés</w:t>
-      </w:r>
-      <w:r>
-        <w:t xml:space="preserve"> dans la spécification du projet. </w:t>
-      </w:r>
-      <w:r>
-        <w:t xml:space="preserve">Ces </w:t>
-      </w:r>
-      <w:r>
-        <w:t xml:space="preserve">deux documents nous ont permis d’obtenir une meilleure définition </w:t>
-      </w:r>
-      <w:r>
-        <w:t>du but, des objectifs et des détails concernant le</w:t>
-      </w:r>
-      <w:r>
-        <w:t xml:space="preserve"> projet.</w:t>
-      </w:r>
-    </w:p>
-    <w:p>
-      <w:r>
-        <w:t xml:space="preserve">Dans le cahier des charges, </w:t>
-      </w:r>
-      <w:r>
-        <w:t xml:space="preserve">nous avons défini nos objectifs principaux, secondaires, nos points chauds, </w:t>
-      </w:r>
-      <w:r>
-        <w:t>le déroulement de la partie ainsi que</w:t>
-      </w:r>
-      <w:r>
-        <w:t xml:space="preserve"> quelques informations supplémentaires. Il servira à quiconque le lit, d’avoir une idée globale du projet et des objectifs à atteindre. Nous avons pu y intégrer les objectifs principaux accompagnés de quelques objectifs optionnels</w:t>
-      </w:r>
-      <w:r>
-        <w:t xml:space="preserve"> (améliorations)</w:t>
-      </w:r>
-      <w:r>
-        <w:t xml:space="preserve">. </w:t>
-      </w:r>
-      <w:r>
-        <w:t>Les différents points chauds (que nous avons défini ensemble) y sont également notés</w:t>
-      </w:r>
-      <w:r>
-        <w:t xml:space="preserve"> afin de mieux se rend</w:t>
-      </w:r>
-      <w:r>
-        <w:t>re compte de la difficulté du projet</w:t>
-      </w:r>
-      <w:r>
-        <w:t>.</w:t>
-      </w:r>
-    </w:p>
-    <w:p>
-      <w:pPr>
-        <w:pStyle w:val="Titre2"/>
-      </w:pPr>
-      <w:bookmarkStart w:id="7" w:name="_Toc504568261"/>
-      <w:r>
-        <w:t>Diagramme de Gantt</w:t>
-      </w:r>
-      <w:bookmarkEnd w:id="7"/>
     </w:p>
     <w:p>
       <w:r>
@@ -3590,10 +3683,10 @@
           <wp:anchor distT="0" distB="0" distL="114300" distR="114300" simplePos="0" relativeHeight="251671552" behindDoc="1" locked="0" layoutInCell="1" allowOverlap="1">
             <wp:simplePos x="0" y="0"/>
             <wp:positionH relativeFrom="page">
-              <wp:align>center</wp:align>
+              <wp:posOffset>481440</wp:posOffset>
             </wp:positionH>
             <wp:positionV relativeFrom="paragraph">
-              <wp:posOffset>775335</wp:posOffset>
+              <wp:posOffset>950263</wp:posOffset>
             </wp:positionV>
             <wp:extent cx="6722745" cy="1600200"/>
             <wp:effectExtent l="0" t="0" r="1905" b="0"/>
@@ -3666,7 +3759,10 @@
         <w:t>.</w:t>
       </w:r>
       <w:r>
-        <w:t xml:space="preserve"> Ce diagramme est à prendre avec des pincettes car les limites de temps données n’ont pas toujours été respectées.</w:t>
+        <w:t xml:space="preserve"> Ce diagramme est à prendre avec des pincettes car les limites de temps données n’ont pas toujours été respectées</w:t>
+      </w:r>
+      <w:r>
+        <w:t xml:space="preserve"> suite à quelques problèmes rencontrés.</w:t>
       </w:r>
     </w:p>
     <w:p>
@@ -3680,19 +3776,19 @@
               <wp:anchor distT="0" distB="0" distL="114300" distR="114300" simplePos="0" relativeHeight="251673600" behindDoc="1" locked="0" layoutInCell="1" allowOverlap="1" wp14:anchorId="3D678515" wp14:editId="47695D35">
                 <wp:simplePos x="0" y="0"/>
                 <wp:positionH relativeFrom="page">
-                  <wp:align>center</wp:align>
+                  <wp:posOffset>2806286</wp:posOffset>
                 </wp:positionH>
                 <wp:positionV relativeFrom="paragraph">
-                  <wp:posOffset>1680210</wp:posOffset>
+                  <wp:posOffset>1680651</wp:posOffset>
                 </wp:positionV>
-                <wp:extent cx="1819275" cy="635"/>
-                <wp:effectExtent l="0" t="0" r="9525" b="0"/>
+                <wp:extent cx="1804670" cy="150495"/>
+                <wp:effectExtent l="0" t="0" r="5080" b="1905"/>
                 <wp:wrapTight wrapText="bothSides">
                   <wp:wrapPolygon edited="0">
                     <wp:start x="0" y="0"/>
-                    <wp:lineTo x="0" y="20057"/>
-                    <wp:lineTo x="21487" y="20057"/>
-                    <wp:lineTo x="21487" y="0"/>
+                    <wp:lineTo x="0" y="19139"/>
+                    <wp:lineTo x="21433" y="19139"/>
+                    <wp:lineTo x="21433" y="0"/>
                     <wp:lineTo x="0" y="0"/>
                   </wp:wrapPolygon>
                 </wp:wrapTight>
@@ -3705,7 +3801,7 @@
                       <wps:spPr>
                         <a:xfrm>
                           <a:off x="0" y="0"/>
-                          <a:ext cx="1819275" cy="635"/>
+                          <a:ext cx="1804670" cy="150495"/>
                         </a:xfrm>
                         <a:prstGeom prst="rect">
                           <a:avLst/>
@@ -3749,7 +3845,7 @@
                         <a:prstTxWarp prst="textNoShape">
                           <a:avLst/>
                         </a:prstTxWarp>
-                        <a:spAutoFit/>
+                        <a:noAutofit/>
                       </wps:bodyPr>
                     </wps:wsp>
                   </a:graphicData>
@@ -3757,13 +3853,16 @@
                 <wp14:sizeRelH relativeFrom="margin">
                   <wp14:pctWidth>0</wp14:pctWidth>
                 </wp14:sizeRelH>
+                <wp14:sizeRelV relativeFrom="margin">
+                  <wp14:pctHeight>0</wp14:pctHeight>
+                </wp14:sizeRelV>
               </wp:anchor>
             </w:drawing>
           </mc:Choice>
           <mc:Fallback>
             <w:pict>
-              <v:shape w14:anchorId="3D678515" id="Zone de texte 2" o:spid="_x0000_s1030" type="#_x0000_t202" style="position:absolute;left:0;text-align:left;margin-left:0;margin-top:132.3pt;width:143.25pt;height:.05pt;z-index:-251642880;visibility:visible;mso-wrap-style:square;mso-width-percent:0;mso-wrap-distance-left:9pt;mso-wrap-distance-top:0;mso-wrap-distance-right:9pt;mso-wrap-distance-bottom:0;mso-position-horizontal:center;mso-position-horizontal-relative:page;mso-position-vertical:absolute;mso-position-vertical-relative:text;mso-width-percent:0;mso-width-relative:margin;v-text-anchor:top" o:gfxdata="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" stroked="f">
-                <v:textbox style="mso-fit-shape-to-text:t" inset="0,0,0,0">
+              <v:shape w14:anchorId="3D678515" id="Zone de texte 2" o:spid="_x0000_s1030" type="#_x0000_t202" style="position:absolute;left:0;text-align:left;margin-left:220.95pt;margin-top:132.35pt;width:142.1pt;height:11.85pt;z-index:-251642880;visibility:visible;mso-wrap-style:square;mso-width-percent:0;mso-height-percent:0;mso-wrap-distance-left:9pt;mso-wrap-distance-top:0;mso-wrap-distance-right:9pt;mso-wrap-distance-bottom:0;mso-position-horizontal:absolute;mso-position-horizontal-relative:page;mso-position-vertical:absolute;mso-position-vertical-relative:text;mso-width-percent:0;mso-height-percent:0;mso-width-relative:margin;mso-height-relative:margin;v-text-anchor:top" o:gfxdata="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" stroked="f">
+                <v:textbox inset="0,0,0,0">
                   <w:txbxContent>
                     <w:p>
                       <w:pPr>
@@ -3799,14 +3898,152 @@
       </w:r>
     </w:p>
     <w:p>
+      <w:r>
+        <w:rPr>
+          <w:noProof/>
+        </w:rPr>
+        <w:drawing>
+          <wp:anchor distT="0" distB="0" distL="114300" distR="114300" simplePos="0" relativeHeight="251676672" behindDoc="0" locked="0" layoutInCell="1" allowOverlap="1">
+            <wp:simplePos x="0" y="0"/>
+            <wp:positionH relativeFrom="page">
+              <wp:align>center</wp:align>
+            </wp:positionH>
+            <wp:positionV relativeFrom="paragraph">
+              <wp:posOffset>310791</wp:posOffset>
+            </wp:positionV>
+            <wp:extent cx="6879590" cy="1438910"/>
+            <wp:effectExtent l="0" t="0" r="0" b="8890"/>
+            <wp:wrapSquare wrapText="bothSides"/>
+            <wp:docPr id="4" name="Image 4"/>
+            <wp:cNvGraphicFramePr>
+              <a:graphicFrameLocks xmlns:a="http://schemas.openxmlformats.org/drawingml/2006/main" noChangeAspect="1"/>
+            </wp:cNvGraphicFramePr>
+            <a:graphic xmlns:a="http://schemas.openxmlformats.org/drawingml/2006/main">
+              <a:graphicData uri="http://schemas.openxmlformats.org/drawingml/2006/picture">
+                <pic:pic xmlns:pic="http://schemas.openxmlformats.org/drawingml/2006/picture">
+                  <pic:nvPicPr>
+                    <pic:cNvPr id="4" name="Gantt2-1.PNG"/>
+                    <pic:cNvPicPr/>
+                  </pic:nvPicPr>
+                  <pic:blipFill>
+                    <a:blip r:embed="rId10" cstate="print">
+                      <a:extLst>
+                        <a:ext uri="{28A0092B-C50C-407E-A947-70E740481C1C}">
+                          <a14:useLocalDpi xmlns:a14="http://schemas.microsoft.com/office/drawing/2010/main" val="0"/>
+                        </a:ext>
+                      </a:extLst>
+                    </a:blip>
+                    <a:stretch>
+                      <a:fillRect/>
+                    </a:stretch>
+                  </pic:blipFill>
+                  <pic:spPr>
+                    <a:xfrm>
+                      <a:off x="0" y="0"/>
+                      <a:ext cx="6879590" cy="1438910"/>
+                    </a:xfrm>
+                    <a:prstGeom prst="rect">
+                      <a:avLst/>
+                    </a:prstGeom>
+                  </pic:spPr>
+                </pic:pic>
+              </a:graphicData>
+            </a:graphic>
+            <wp14:sizeRelH relativeFrom="margin">
+              <wp14:pctWidth>0</wp14:pctWidth>
+            </wp14:sizeRelH>
+            <wp14:sizeRelV relativeFrom="margin">
+              <wp14:pctHeight>0</wp14:pctHeight>
+            </wp14:sizeRelV>
+          </wp:anchor>
+        </w:drawing>
+      </w:r>
+      <w:r>
+        <w:t xml:space="preserve">Voici le diagramme de Gantt après une mise-à-jour. </w:t>
+      </w:r>
+    </w:p>
+    <w:p/>
+    <w:p>
+      <w:pPr>
+        <w:keepNext/>
+      </w:pPr>
+      <w:r>
+        <w:rPr>
+          <w:noProof/>
+        </w:rPr>
+        <w:lastRenderedPageBreak/>
+        <w:drawing>
+          <wp:inline distT="0" distB="0" distL="0" distR="0">
+            <wp:extent cx="5760085" cy="2493645"/>
+            <wp:effectExtent l="0" t="0" r="0" b="1905"/>
+            <wp:docPr id="5" name="Image 5"/>
+            <wp:cNvGraphicFramePr>
+              <a:graphicFrameLocks xmlns:a="http://schemas.openxmlformats.org/drawingml/2006/main" noChangeAspect="1"/>
+            </wp:cNvGraphicFramePr>
+            <a:graphic xmlns:a="http://schemas.openxmlformats.org/drawingml/2006/main">
+              <a:graphicData uri="http://schemas.openxmlformats.org/drawingml/2006/picture">
+                <pic:pic xmlns:pic="http://schemas.openxmlformats.org/drawingml/2006/picture">
+                  <pic:nvPicPr>
+                    <pic:cNvPr id="5" name="Gantt2-2.PNG"/>
+                    <pic:cNvPicPr/>
+                  </pic:nvPicPr>
+                  <pic:blipFill>
+                    <a:blip r:embed="rId11">
+                      <a:extLst>
+                        <a:ext uri="{28A0092B-C50C-407E-A947-70E740481C1C}">
+                          <a14:useLocalDpi xmlns:a14="http://schemas.microsoft.com/office/drawing/2010/main" val="0"/>
+                        </a:ext>
+                      </a:extLst>
+                    </a:blip>
+                    <a:stretch>
+                      <a:fillRect/>
+                    </a:stretch>
+                  </pic:blipFill>
+                  <pic:spPr>
+                    <a:xfrm>
+                      <a:off x="0" y="0"/>
+                      <a:ext cx="5760085" cy="2493645"/>
+                    </a:xfrm>
+                    <a:prstGeom prst="rect">
+                      <a:avLst/>
+                    </a:prstGeom>
+                  </pic:spPr>
+                </pic:pic>
+              </a:graphicData>
+            </a:graphic>
+          </wp:inline>
+        </w:drawing>
+      </w:r>
+    </w:p>
+    <w:p>
+      <w:pPr>
+        <w:pStyle w:val="Lgende"/>
+        <w:jc w:val="center"/>
+      </w:pPr>
+      <w:r>
+        <w:t xml:space="preserve">Figure </w:t>
+      </w:r>
+      <w:fldSimple w:instr=" SEQ Figure \* ARABIC ">
+        <w:r>
+          <w:rPr>
+            <w:noProof/>
+          </w:rPr>
+          <w:t>2</w:t>
+        </w:r>
+      </w:fldSimple>
+      <w:r>
+        <w:t>, diagramme de Gantt 2</w:t>
+      </w:r>
+    </w:p>
+    <w:p>
       <w:pPr>
         <w:pStyle w:val="Titre2"/>
       </w:pPr>
-      <w:bookmarkStart w:id="8" w:name="_Toc504568262"/>
+      <w:bookmarkStart w:id="7" w:name="_Toc504992683"/>
       <w:r>
         <w:t>Scénario</w:t>
       </w:r>
-      <w:bookmarkEnd w:id="8"/>
+      <w:bookmarkEnd w:id="7"/>
     </w:p>
     <w:p>
       <w:r>
@@ -3857,7 +4094,7 @@
                     <pic:cNvPicPr/>
                   </pic:nvPicPr>
                   <pic:blipFill>
-                    <a:blip r:embed="rId10"/>
+                    <a:blip r:embed="rId12"/>
                     <a:stretch>
                       <a:fillRect/>
                     </a:stretch>
@@ -3891,7 +4128,7 @@
           <w:rPr>
             <w:noProof/>
           </w:rPr>
-          <w:t>2</w:t>
+          <w:t>3</w:t>
         </w:r>
       </w:fldSimple>
       <w:r>
@@ -3934,7 +4171,6 @@
     </w:p>
     <w:p>
       <w:r>
-        <w:lastRenderedPageBreak/>
         <w:t>Il existe un dernier type de fichier qui ne possède pas de nœuds vers lesquels se dirigé, puisqu’il s’agit des nœuds dans lesquels le héros meurt ou termine son histoire.</w:t>
       </w:r>
     </w:p>
@@ -3974,10 +4210,10 @@
             <v:path o:extrusionok="f" gradientshapeok="t" o:connecttype="rect"/>
             <o:lock v:ext="edit" aspectratio="t"/>
           </v:shapetype>
-          <v:shape id="_x0000_i1025" type="#_x0000_t75" style="width:508.4pt;height:273.6pt" o:ole="">
-            <v:imagedata r:id="rId11" o:title=""/>
+          <v:shape id="_x0000_i1025" type="#_x0000_t75" style="width:506.5pt;height:272.35pt" o:ole="">
+            <v:imagedata r:id="rId13" o:title=""/>
           </v:shape>
-          <o:OLEObject Type="Embed" ProgID="Visio.Drawing.15" ShapeID="_x0000_i1025" DrawAspect="Content" ObjectID="_1578398147" r:id="rId12"/>
+          <o:OLEObject Type="Embed" ProgID="Visio.Drawing.15" ShapeID="_x0000_i1025" DrawAspect="Content" ObjectID="_1578736085" r:id="rId14"/>
         </w:object>
       </w:r>
     </w:p>
@@ -3994,7 +4230,7 @@
           <w:rPr>
             <w:noProof/>
           </w:rPr>
-          <w:t>3</w:t>
+          <w:t>4</w:t>
         </w:r>
       </w:fldSimple>
       <w:r>
@@ -4062,11 +4298,11 @@
       <w:pPr>
         <w:pStyle w:val="Titre2"/>
       </w:pPr>
-      <w:bookmarkStart w:id="9" w:name="_Toc504568263"/>
+      <w:bookmarkStart w:id="8" w:name="_Toc504992684"/>
       <w:r>
         <w:t>Modélisation</w:t>
       </w:r>
-      <w:bookmarkEnd w:id="9"/>
+      <w:bookmarkEnd w:id="8"/>
     </w:p>
     <w:p>
       <w:pPr>
@@ -4076,8 +4312,9 @@
           <w:lang w:eastAsia="fr-CH"/>
         </w:rPr>
       </w:pPr>
-      <w:bookmarkStart w:id="10" w:name="_Diagramme_UML"/>
-      <w:bookmarkEnd w:id="10"/>
+      <w:bookmarkStart w:id="9" w:name="_Diagramme_UML"/>
+      <w:bookmarkStart w:id="10" w:name="_Toc504992685"/>
+      <w:bookmarkEnd w:id="9"/>
       <w:r>
         <w:rPr>
           <w:noProof/>
@@ -4085,6 +4322,7 @@
         </w:rPr>
         <w:t>Déroulement de l’application</w:t>
       </w:r>
+      <w:bookmarkEnd w:id="10"/>
     </w:p>
     <w:p>
       <w:pPr>
@@ -4118,9 +4356,9 @@
       <w:r>
         <w:object w:dxaOrig="8566" w:dyaOrig="4096">
           <v:shape id="_x0000_i1026" type="#_x0000_t75" style="width:428.85pt;height:205.35pt" o:ole="">
-            <v:imagedata r:id="rId13" o:title=""/>
+            <v:imagedata r:id="rId15" o:title=""/>
           </v:shape>
-          <o:OLEObject Type="Embed" ProgID="Visio.Drawing.15" ShapeID="_x0000_i1026" DrawAspect="Content" ObjectID="_1578398148" r:id="rId14"/>
+          <o:OLEObject Type="Embed" ProgID="Visio.Drawing.15" ShapeID="_x0000_i1026" DrawAspect="Content" ObjectID="_1578736086" r:id="rId16"/>
         </w:object>
       </w:r>
     </w:p>
@@ -4137,10 +4375,16 @@
           <w:rPr>
             <w:noProof/>
           </w:rPr>
-          <w:t>4</w:t>
+          <w:t>5</w:t>
         </w:r>
       </w:fldSimple>
       <w:r>
+        <w:rPr>
+          <w:noProof/>
+        </w:rPr>
+        <w:t>,</w:t>
+      </w:r>
+      <w:r>
         <w:t xml:space="preserve"> Diagramme </w:t>
       </w:r>
       <w:r>
@@ -4154,7 +4398,7 @@
       <w:r>
         <w:t xml:space="preserve"> </w:t>
       </w:r>
-      <w:bookmarkStart w:id="11" w:name="_Toc504568265"/>
+      <w:bookmarkStart w:id="11" w:name="_Toc504992686"/>
       <w:r>
         <w:t>Convention de codage</w:t>
       </w:r>
@@ -4295,7 +4539,7 @@
       <w:pPr>
         <w:pStyle w:val="Titre3"/>
       </w:pPr>
-      <w:bookmarkStart w:id="12" w:name="_Toc504568266"/>
+      <w:bookmarkStart w:id="12" w:name="_Toc504992687"/>
       <w:r>
         <w:t>Use Case</w:t>
       </w:r>
@@ -4359,9 +4603,15 @@
                                 <w:rPr>
                                   <w:noProof/>
                                 </w:rPr>
-                                <w:t>5</w:t>
+                                <w:t>6</w:t>
                               </w:r>
                             </w:fldSimple>
+                            <w:r>
+                              <w:rPr>
+                                <w:noProof/>
+                              </w:rPr>
+                              <w:t>,</w:t>
+                            </w:r>
                             <w:r>
                               <w:t xml:space="preserve"> Use case</w:t>
                             </w:r>
@@ -4407,9 +4657,15 @@
                           <w:rPr>
                             <w:noProof/>
                           </w:rPr>
-                          <w:t>5</w:t>
+                          <w:t>6</w:t>
                         </w:r>
                       </w:fldSimple>
+                      <w:r>
+                        <w:rPr>
+                          <w:noProof/>
+                        </w:rPr>
+                        <w:t>,</w:t>
+                      </w:r>
                       <w:r>
                         <w:t xml:space="preserve"> Use case</w:t>
                       </w:r>
@@ -4451,7 +4707,7 @@
                     <pic:cNvPicPr/>
                   </pic:nvPicPr>
                   <pic:blipFill>
-                    <a:blip r:embed="rId15">
+                    <a:blip r:embed="rId17">
                       <a:extLst>
                         <a:ext uri="{28A0092B-C50C-407E-A947-70E740481C1C}">
                           <a14:useLocalDpi xmlns:a14="http://schemas.microsoft.com/office/drawing/2010/main" val="0"/>
@@ -4511,15 +4767,15 @@
       <w:pPr>
         <w:pStyle w:val="Titre1"/>
       </w:pPr>
-      <w:bookmarkStart w:id="13" w:name="_Toc504568267"/>
+      <w:bookmarkStart w:id="13" w:name="_Toc504992688"/>
       <w:r>
         <w:lastRenderedPageBreak/>
         <w:t>Implémentation</w:t>
       </w:r>
+      <w:bookmarkEnd w:id="13"/>
       <w:r>
         <w:t xml:space="preserve"> </w:t>
       </w:r>
-      <w:bookmarkEnd w:id="13"/>
     </w:p>
     <w:p>
       <w:r>
@@ -4563,7 +4819,7 @@
       <w:pPr>
         <w:pStyle w:val="Titre2"/>
       </w:pPr>
-      <w:bookmarkStart w:id="14" w:name="_Toc504568268"/>
+      <w:bookmarkStart w:id="14" w:name="_Toc504992689"/>
       <w:r>
         <w:t xml:space="preserve">Logiciel et </w:t>
       </w:r>
@@ -4576,16 +4832,18 @@
       <w:pPr>
         <w:pStyle w:val="Titre3"/>
       </w:pPr>
+      <w:bookmarkStart w:id="15" w:name="_Toc504992690"/>
       <w:r>
         <w:t>Logiciel</w:t>
       </w:r>
+      <w:bookmarkEnd w:id="15"/>
     </w:p>
     <w:p/>
     <w:p>
       <w:pPr>
         <w:pStyle w:val="Titre2"/>
       </w:pPr>
-      <w:bookmarkStart w:id="15" w:name="_Toc504568271"/>
+      <w:bookmarkStart w:id="16" w:name="_Toc504992691"/>
       <w:r>
         <w:rPr>
           <w:color w:val="4472C4" w:themeColor="accent5"/>
@@ -4601,23 +4859,23 @@
       <w:r>
         <w:t>classes</w:t>
       </w:r>
-      <w:bookmarkEnd w:id="15"/>
+      <w:bookmarkEnd w:id="16"/>
     </w:p>
     <w:p/>
     <w:p>
       <w:pPr>
         <w:pStyle w:val="Titre1"/>
       </w:pPr>
-      <w:bookmarkStart w:id="16" w:name="_Les_niveaux"/>
-      <w:bookmarkStart w:id="17" w:name="_Toc504568272"/>
-      <w:bookmarkEnd w:id="16"/>
+      <w:bookmarkStart w:id="17" w:name="_Les_niveaux"/>
+      <w:bookmarkStart w:id="18" w:name="_Toc504992692"/>
+      <w:bookmarkEnd w:id="17"/>
       <w:r>
         <w:t>Utilisation du jeu</w:t>
       </w:r>
+      <w:bookmarkEnd w:id="18"/>
       <w:r>
         <w:t xml:space="preserve"> </w:t>
       </w:r>
-      <w:bookmarkEnd w:id="17"/>
     </w:p>
     <w:p>
       <w:r>
@@ -4641,11 +4899,84 @@
     </w:p>
     <w:p>
       <w:pPr>
+        <w:keepNext/>
+      </w:pPr>
+      <w:r>
+        <w:rPr>
+          <w:noProof/>
+        </w:rPr>
+        <w:drawing>
+          <wp:inline distT="0" distB="0" distL="0" distR="0">
+            <wp:extent cx="2057522" cy="3683773"/>
+            <wp:effectExtent l="0" t="0" r="0" b="0"/>
+            <wp:docPr id="6" name="Image 6"/>
+            <wp:cNvGraphicFramePr>
+              <a:graphicFrameLocks xmlns:a="http://schemas.openxmlformats.org/drawingml/2006/main" noChangeAspect="1"/>
+            </wp:cNvGraphicFramePr>
+            <a:graphic xmlns:a="http://schemas.openxmlformats.org/drawingml/2006/main">
+              <a:graphicData uri="http://schemas.openxmlformats.org/drawingml/2006/picture">
+                <pic:pic xmlns:pic="http://schemas.openxmlformats.org/drawingml/2006/picture">
+                  <pic:nvPicPr>
+                    <pic:cNvPr id="6" name="Game_1.PNG"/>
+                    <pic:cNvPicPr/>
+                  </pic:nvPicPr>
+                  <pic:blipFill>
+                    <a:blip r:embed="rId18">
+                      <a:extLst>
+                        <a:ext uri="{28A0092B-C50C-407E-A947-70E740481C1C}">
+                          <a14:useLocalDpi xmlns:a14="http://schemas.microsoft.com/office/drawing/2010/main" val="0"/>
+                        </a:ext>
+                      </a:extLst>
+                    </a:blip>
+                    <a:stretch>
+                      <a:fillRect/>
+                    </a:stretch>
+                  </pic:blipFill>
+                  <pic:spPr>
+                    <a:xfrm>
+                      <a:off x="0" y="0"/>
+                      <a:ext cx="2060172" cy="3688518"/>
+                    </a:xfrm>
+                    <a:prstGeom prst="rect">
+                      <a:avLst/>
+                    </a:prstGeom>
+                  </pic:spPr>
+                </pic:pic>
+              </a:graphicData>
+            </a:graphic>
+          </wp:inline>
+        </w:drawing>
+      </w:r>
+    </w:p>
+    <w:p>
+      <w:pPr>
+        <w:pStyle w:val="Lgende"/>
+      </w:pPr>
+      <w:r>
+        <w:t xml:space="preserve">Figure </w:t>
+      </w:r>
+      <w:fldSimple w:instr=" SEQ Figure \* ARABIC ">
+        <w:r>
+          <w:rPr>
+            <w:noProof/>
+          </w:rPr>
+          <w:t>7</w:t>
+        </w:r>
+      </w:fldSimple>
+      <w:r>
+        <w:t>, menu du jeu</w:t>
+      </w:r>
+    </w:p>
+    <w:p>
+      <w:pPr>
         <w:pStyle w:val="Titre2"/>
       </w:pPr>
-      <w:r>
+      <w:bookmarkStart w:id="19" w:name="_Toc504992693"/>
+      <w:r>
+        <w:lastRenderedPageBreak/>
         <w:t>Nouvelle partie</w:t>
       </w:r>
+      <w:bookmarkEnd w:id="19"/>
     </w:p>
     <w:p>
       <w:r>
@@ -4677,6 +5008,76 @@
       </w:r>
     </w:p>
     <w:p>
+      <w:pPr>
+        <w:keepNext/>
+      </w:pPr>
+      <w:r>
+        <w:rPr>
+          <w:noProof/>
+        </w:rPr>
+        <w:drawing>
+          <wp:inline distT="0" distB="0" distL="0" distR="0">
+            <wp:extent cx="1824937" cy="3048203"/>
+            <wp:effectExtent l="0" t="0" r="4445" b="0"/>
+            <wp:docPr id="7" name="Image 7"/>
+            <wp:cNvGraphicFramePr>
+              <a:graphicFrameLocks xmlns:a="http://schemas.openxmlformats.org/drawingml/2006/main" noChangeAspect="1"/>
+            </wp:cNvGraphicFramePr>
+            <a:graphic xmlns:a="http://schemas.openxmlformats.org/drawingml/2006/main">
+              <a:graphicData uri="http://schemas.openxmlformats.org/drawingml/2006/picture">
+                <pic:pic xmlns:pic="http://schemas.openxmlformats.org/drawingml/2006/picture">
+                  <pic:nvPicPr>
+                    <pic:cNvPr id="7" name="Game_2.PNG"/>
+                    <pic:cNvPicPr/>
+                  </pic:nvPicPr>
+                  <pic:blipFill>
+                    <a:blip r:embed="rId19" cstate="print">
+                      <a:extLst>
+                        <a:ext uri="{28A0092B-C50C-407E-A947-70E740481C1C}">
+                          <a14:useLocalDpi xmlns:a14="http://schemas.microsoft.com/office/drawing/2010/main" val="0"/>
+                        </a:ext>
+                      </a:extLst>
+                    </a:blip>
+                    <a:stretch>
+                      <a:fillRect/>
+                    </a:stretch>
+                  </pic:blipFill>
+                  <pic:spPr>
+                    <a:xfrm>
+                      <a:off x="0" y="0"/>
+                      <a:ext cx="1835338" cy="3065576"/>
+                    </a:xfrm>
+                    <a:prstGeom prst="rect">
+                      <a:avLst/>
+                    </a:prstGeom>
+                  </pic:spPr>
+                </pic:pic>
+              </a:graphicData>
+            </a:graphic>
+          </wp:inline>
+        </w:drawing>
+      </w:r>
+    </w:p>
+    <w:p>
+      <w:pPr>
+        <w:pStyle w:val="Lgende"/>
+      </w:pPr>
+      <w:r>
+        <w:t xml:space="preserve">Figure </w:t>
+      </w:r>
+      <w:fldSimple w:instr=" SEQ Figure \* ARABIC ">
+        <w:r>
+          <w:rPr>
+            <w:noProof/>
+          </w:rPr>
+          <w:t>8</w:t>
+        </w:r>
+      </w:fldSimple>
+      <w:r>
+        <w:t>, déroulement du jeu</w:t>
+      </w:r>
+    </w:p>
+    <w:p>
       <w:r>
         <w:t>Une fois</w:t>
       </w:r>
@@ -4734,6 +5135,8 @@
       <w:r>
         <w:t xml:space="preserve"> et cela jusqu’à ce que votre personnage décède ou atteigne une fin d’histoire.</w:t>
       </w:r>
+      <w:bookmarkStart w:id="20" w:name="_GoBack"/>
+      <w:bookmarkEnd w:id="20"/>
     </w:p>
     <w:p>
       <w:r>
@@ -4744,9 +5147,11 @@
       <w:pPr>
         <w:pStyle w:val="Titre2"/>
       </w:pPr>
+      <w:bookmarkStart w:id="21" w:name="_Toc504992694"/>
       <w:r>
         <w:t>Charger une partie</w:t>
       </w:r>
+      <w:bookmarkEnd w:id="21"/>
     </w:p>
     <w:p>
       <w:r>
@@ -4778,29 +5183,29 @@
       <w:pPr>
         <w:pStyle w:val="Titre1"/>
       </w:pPr>
-      <w:bookmarkStart w:id="18" w:name="_Toc504568273"/>
+      <w:bookmarkStart w:id="22" w:name="_Toc504992695"/>
+      <w:r>
+        <w:t>Problèmes rencontrés</w:t>
+      </w:r>
+      <w:bookmarkEnd w:id="22"/>
+    </w:p>
+    <w:p>
+      <w:r>
+        <w:t>Durant le déroulement du projet, nous avons rencontrés quelques problèmes, qui, pour la plupart, ont été résolus.</w:t>
+      </w:r>
+    </w:p>
+    <w:p>
+      <w:pPr>
+        <w:pStyle w:val="Titre2"/>
+      </w:pPr>
+      <w:bookmarkStart w:id="23" w:name="_Toc503527786"/>
+      <w:bookmarkStart w:id="24" w:name="_Toc504992696"/>
       <w:r>
         <w:lastRenderedPageBreak/>
-        <w:t>Problèmes rencontrés</w:t>
-      </w:r>
-      <w:bookmarkEnd w:id="18"/>
-    </w:p>
-    <w:p>
-      <w:r>
-        <w:t>Durant le déroulement du projet, nous avons rencontrés quelques problèmes, qui, pour la plupart, ont été résolus.</w:t>
-      </w:r>
-    </w:p>
-    <w:p>
-      <w:pPr>
-        <w:pStyle w:val="Titre2"/>
-      </w:pPr>
-      <w:bookmarkStart w:id="19" w:name="_Toc503527786"/>
-      <w:bookmarkStart w:id="20" w:name="_Toc504568274"/>
-      <w:r>
         <w:t>Incompréhension du stockage de données</w:t>
       </w:r>
-      <w:bookmarkEnd w:id="19"/>
-      <w:bookmarkEnd w:id="20"/>
+      <w:bookmarkEnd w:id="23"/>
+      <w:bookmarkEnd w:id="24"/>
     </w:p>
     <w:p>
       <w:r>
@@ -4853,13 +5258,13 @@
       <w:pPr>
         <w:pStyle w:val="Titre2"/>
       </w:pPr>
-      <w:bookmarkStart w:id="21" w:name="_Toc503527787"/>
-      <w:bookmarkStart w:id="22" w:name="_Toc504568275"/>
+      <w:bookmarkStart w:id="25" w:name="_Toc503527787"/>
+      <w:bookmarkStart w:id="26" w:name="_Toc504992697"/>
       <w:r>
         <w:t>Accès bloqué aux données</w:t>
       </w:r>
-      <w:bookmarkEnd w:id="21"/>
-      <w:bookmarkEnd w:id="22"/>
+      <w:bookmarkEnd w:id="25"/>
+      <w:bookmarkEnd w:id="26"/>
       <w:r>
         <w:t xml:space="preserve"> </w:t>
       </w:r>
@@ -4922,13 +5327,13 @@
       <w:pPr>
         <w:pStyle w:val="Titre2"/>
       </w:pPr>
-      <w:bookmarkStart w:id="23" w:name="_Toc503527788"/>
-      <w:bookmarkStart w:id="24" w:name="_Toc504568276"/>
+      <w:bookmarkStart w:id="27" w:name="_Toc503527788"/>
+      <w:bookmarkStart w:id="28" w:name="_Toc504992698"/>
       <w:r>
         <w:t>Problème lié aux émulateurs</w:t>
       </w:r>
-      <w:bookmarkEnd w:id="23"/>
-      <w:bookmarkEnd w:id="24"/>
+      <w:bookmarkEnd w:id="27"/>
+      <w:bookmarkEnd w:id="28"/>
     </w:p>
     <w:p>
       <w:r>
@@ -4950,76 +5355,244 @@
       <w:pPr>
         <w:pStyle w:val="Titre1"/>
       </w:pPr>
-      <w:bookmarkStart w:id="25" w:name="_Toc504568277"/>
+      <w:bookmarkStart w:id="29" w:name="_Toc504992699"/>
       <w:r>
         <w:t>Améliorations futures</w:t>
       </w:r>
-      <w:bookmarkEnd w:id="25"/>
-      <w:r>
-        <w:t xml:space="preserve"> //A COMPLETER</w:t>
+      <w:bookmarkEnd w:id="29"/>
+    </w:p>
+    <w:p>
+      <w:r>
+        <w:t>Malgré notre cahier des charges pratiquement rempli, le jeu peut encore être amélioré de diverses manières.</w:t>
+      </w:r>
+    </w:p>
+    <w:p>
+      <w:r>
+        <w:t xml:space="preserve">Certaines améliorations sont « essentielles » pour une meilleure immersion, d’autres ne le sont pas forcément. Nous pourrions, par exemple, ajouter plusieurs chapitres. En effet, le principe même de création de fichiers de narration n’est pas compliqué. L’utilisateur peut, quand il le souhaite, créer d’autres fichiers et les lier aux précédents afin de modéliser son histoire comme il le souhaite. </w:t>
+      </w:r>
+      <w:r>
+        <w:t xml:space="preserve">Bien sûr, l’ajout de fichiers de narration signifie également un ajout de propriétés (vie/endurance) ou d’actions (courir/combattre). </w:t>
+      </w:r>
+    </w:p>
+    <w:p>
+      <w:r>
+        <w:t>Certaines améliorations peuvent-être réalisées quant à ces actions</w:t>
+      </w:r>
+      <w:r>
+        <w:t xml:space="preserve"> comme</w:t>
+      </w:r>
+      <w:r>
+        <w:t xml:space="preserve"> l’utilisation de la géolocalisation pendant une fuite afin d’empêcher toute triche de la part de l’utilisateur. Cette </w:t>
+      </w:r>
+      <w:r>
+        <w:lastRenderedPageBreak/>
+        <w:t>même géolocalisation, toujours couplée à l’accéléromètre, pourrait également servir d’atout si l’utilisateur se déplace tout en jouant. Cela pourrait, par exemple, augmenter son endurance de 1 tous les 5 mètres.</w:t>
+      </w:r>
+    </w:p>
+    <w:p>
+      <w:r>
+        <w:t>Nous avions également pensé à une amélioration assez technique concernant les combats. Si le joueur décide de combattre, nous pourrions, au lieu d’utiliser une formule calculant la probabilité de gain/perte, utiliser un capteur de mouvement pour obliger le joueur à manier son téléphone comme une épée afin de battre l’ennemi</w:t>
+      </w:r>
+      <w:r>
+        <w:t>.</w:t>
+      </w:r>
+    </w:p>
+    <w:p>
+      <w:r>
+        <w:t>Toujours avec ce capteur de mouvement, il serait possible d’ajouter une action « freeze » qui obligerait le joueur à ne pas bouger un certain laps de temps (pour se cacher par exemple).</w:t>
+      </w:r>
+    </w:p>
+    <w:p>
+      <w:r>
+        <w:t xml:space="preserve">Un menu pause ne nous semblait pas urgent car ce genre de jeu est assez « lent ». L’utilisateur peut très bien ne pas faire de choix pendant plusieurs heures, cela n’affectera en rien son épopée. </w:t>
       </w:r>
     </w:p>
     <w:p/>
-    <w:p/>
     <w:p>
       <w:pPr>
         <w:pStyle w:val="Titre1"/>
       </w:pPr>
-      <w:bookmarkStart w:id="26" w:name="_Toc439769422"/>
-      <w:bookmarkStart w:id="27" w:name="_Toc440979664"/>
-      <w:bookmarkStart w:id="28" w:name="_Toc504568278"/>
+      <w:bookmarkStart w:id="30" w:name="_Toc439769422"/>
+      <w:bookmarkStart w:id="31" w:name="_Toc440979664"/>
+      <w:bookmarkStart w:id="32" w:name="_Toc504992700"/>
       <w:r>
         <w:t>Conclusion</w:t>
       </w:r>
-      <w:bookmarkEnd w:id="26"/>
-      <w:bookmarkEnd w:id="27"/>
-      <w:bookmarkEnd w:id="28"/>
-    </w:p>
-    <w:p>
-      <w:r>
-        <w:t>…</w:t>
+      <w:bookmarkEnd w:id="30"/>
+      <w:bookmarkEnd w:id="31"/>
+      <w:bookmarkEnd w:id="32"/>
+    </w:p>
+    <w:p>
+      <w:r>
+        <w:t>Pour conclure ce rapport sur notre projet informatique, nous pouvons dire que les objectifs principaux ont été atteints.</w:t>
+      </w:r>
+    </w:p>
+    <w:p>
+      <w:r>
+        <w:t xml:space="preserve">Après avoir choisi ce projet, nous nous sommes </w:t>
+      </w:r>
+      <w:r>
+        <w:t>focalisés</w:t>
+      </w:r>
+      <w:r>
+        <w:t xml:space="preserve"> sur un planning ainsi que diverses « aides » quant à sa réalisation (diagramme, use case, cahier des charges).</w:t>
+      </w:r>
+      <w:r>
+        <w:t xml:space="preserve"> </w:t>
+      </w:r>
+      <w:r>
+        <w:t xml:space="preserve">Suite à cela, nous avons identifié les points chauds afin de pouvoir les anticiper correctement. Nous nous sommes beaucoup entretenus sur comment aborder le projet sans se perdre en cours de route. </w:t>
+      </w:r>
+    </w:p>
+    <w:p>
+      <w:r>
+        <w:t>Une fois fait, nous avons directement attaqué, en parallèle, l’interface graphique du jeu ainsi que les fichiers contenant le scénario.</w:t>
+      </w:r>
+      <w:r>
+        <w:t xml:space="preserve"> Il nous semblait important de réaliser ces deux tâches avant autre chose afin de commencer sur </w:t>
+      </w:r>
+      <w:r>
+        <w:t>une bonne base</w:t>
+      </w:r>
+      <w:r>
+        <w:t>.</w:t>
+      </w:r>
+    </w:p>
+    <w:p>
+      <w:r>
+        <w:t>Ensuite, nous avons pu continuer l’implémentation avec un maximum d’informations cohérentes ce qui a permis de réduire les risques.</w:t>
+      </w:r>
+    </w:p>
+    <w:p>
+      <w:r>
+        <w:t xml:space="preserve">L’implémentation s’est faite au plus proche de ce qui avait été convenu oralement. Le travail était régulièrement mis à jour par chaque membre du groupe en </w:t>
+      </w:r>
+      <w:r>
+        <w:rPr>
+          <w:i/>
+        </w:rPr>
+        <w:t>pushant </w:t>
+      </w:r>
+      <w:r>
+        <w:t>nos modifications sur le répertoire Git du projet.</w:t>
+      </w:r>
+    </w:p>
+    <w:p>
+      <w:r>
+        <w:t xml:space="preserve">Nous nous sommes ensuite focalisés sur le chargement/sauvegarde des fichiers. Cette tâche s’est révélée plus difficile que nous le pensions et a énormément ralenti notre avancement du projet. </w:t>
+      </w:r>
+      <w:r>
+        <w:t>Parallèlement à ça, nous avons commencé à utiliser l’accéléromètre et à implémenter quelques propriétés indispensables (</w:t>
+      </w:r>
+      <w:r>
+        <w:t xml:space="preserve">icônes, </w:t>
+      </w:r>
+      <w:r>
+        <w:t>combat, fuite, ajour endurance/vie, etc…).</w:t>
+      </w:r>
+    </w:p>
+    <w:p>
+      <w:r>
+        <w:lastRenderedPageBreak/>
+        <w:t>L’interface graphique est, quant à elle, ergonomique et sobre. Nous avons préféré laisser part à l’imagination de l’utilisateur tout au long de l’histoire (qui est encore courte).</w:t>
+      </w:r>
+    </w:p>
+    <w:p>
+      <w:r>
+        <w:t xml:space="preserve">Le projet a été conçue de façon à encourager l’utilisateur à créer sa propre histoire. </w:t>
+      </w:r>
+      <w:r>
+        <w:t>Il peut, sans difficulté, ajouter de nouveaux fichiers narratifs à ceux déjà existant.</w:t>
+      </w:r>
+      <w:r>
+        <w:t xml:space="preserve"> Si certaines améliorations sont faites sur ce projet, ce dernier ne pourra qu’être plus immersif et encore plus encourager l’utilisateur à explorer toutes les faces de l’histoire.</w:t>
       </w:r>
     </w:p>
     <w:p>
       <w:pPr>
         <w:pStyle w:val="Titre1"/>
       </w:pPr>
-      <w:bookmarkStart w:id="29" w:name="_Toc504568279"/>
-      <w:r>
-        <w:lastRenderedPageBreak/>
+      <w:bookmarkStart w:id="33" w:name="_Toc504992701"/>
+      <w:r>
         <w:t>Sources</w:t>
       </w:r>
-      <w:bookmarkEnd w:id="29"/>
+      <w:bookmarkEnd w:id="33"/>
     </w:p>
     <w:p>
       <w:r>
         <w:t xml:space="preserve">Documentation </w:t>
       </w:r>
-      <w:r>
-        <w:t>java</w:t>
-      </w:r>
-      <w:r>
-        <w:t xml:space="preserve"> : </w:t>
-      </w:r>
-      <w:hyperlink r:id="rId16" w:history="1">
+      <w:proofErr w:type="gramStart"/>
+      <w:r>
+        <w:t>Android</w:t>
+      </w:r>
+      <w:r>
+        <w:t>:</w:t>
+      </w:r>
+      <w:proofErr w:type="gramEnd"/>
+      <w:r>
+        <w:t xml:space="preserve"> </w:t>
+      </w:r>
+      <w:hyperlink r:id="rId20" w:history="1">
         <w:r>
           <w:rPr>
             <w:rStyle w:val="Lienhypertexte"/>
           </w:rPr>
-          <w:t>https://docs.oracle.com/javase/7/docs/api/</w:t>
+          <w:t>https://developer.android.com/index.html</w:t>
         </w:r>
       </w:hyperlink>
     </w:p>
     <w:p>
-      <w:r>
-        <w:t xml:space="preserve">Documentation Swing : </w:t>
-      </w:r>
-      <w:hyperlink r:id="rId17" w:history="1">
+      <w:pPr>
+        <w:rPr>
+          <w:lang w:val="en-US"/>
+        </w:rPr>
+      </w:pPr>
+      <w:r>
+        <w:rPr>
+          <w:lang w:val="en-US"/>
+        </w:rPr>
+        <w:t>Android Open</w:t>
+      </w:r>
+      <w:r>
+        <w:rPr>
+          <w:lang w:val="en-US"/>
+        </w:rPr>
+        <w:t>Classroom</w:t>
+      </w:r>
+      <w:r>
+        <w:rPr>
+          <w:lang w:val="en-US"/>
+        </w:rPr>
+        <w:t>:</w:t>
+      </w:r>
+      <w:r>
+        <w:rPr>
+          <w:lang w:val="en-US"/>
+        </w:rPr>
+        <w:t xml:space="preserve"> </w:t>
+      </w:r>
+      <w:hyperlink r:id="rId21" w:history="1">
         <w:r>
           <w:rPr>
             <w:rStyle w:val="Lienhypertexte"/>
-          </w:rPr>
-          <w:t>https://www.jmdoudoux.fr/java/dej/chap-swing.htm</w:t>
+            <w:lang w:val="en-US"/>
+          </w:rPr>
+          <w:t>https://openclassrooms.com/courses/c</w:t>
+        </w:r>
+        <w:r>
+          <w:rPr>
+            <w:rStyle w:val="Lienhypertexte"/>
+            <w:lang w:val="en-US"/>
+          </w:rPr>
+          <w:t>r</w:t>
+        </w:r>
+        <w:r>
+          <w:rPr>
+            <w:rStyle w:val="Lienhypertexte"/>
+            <w:lang w:val="en-US"/>
+          </w:rPr>
+          <w:t>eez-des-applications-pour-android</w:t>
         </w:r>
       </w:hyperlink>
     </w:p>
@@ -5030,12 +5603,14 @@
           <w:u w:val="none"/>
         </w:rPr>
       </w:pPr>
-      <w:r>
-        <w:t>Diverses aides</w:t>
-      </w:r>
-      <w:r>
-        <w:t> :</w:t>
-      </w:r>
+      <w:proofErr w:type="gramStart"/>
+      <w:r>
+        <w:t>Icônes</w:t>
+      </w:r>
+      <w:r>
+        <w:t>:</w:t>
+      </w:r>
+      <w:proofErr w:type="gramEnd"/>
       <w:r>
         <w:rPr>
           <w:rStyle w:val="Lienhypertexte"/>
@@ -5043,33 +5618,38 @@
         </w:rPr>
         <w:t xml:space="preserve"> </w:t>
       </w:r>
-      <w:hyperlink r:id="rId18" w:history="1">
+      <w:hyperlink r:id="rId22" w:history="1">
         <w:r>
           <w:rPr>
             <w:rStyle w:val="Lienhypertexte"/>
           </w:rPr>
-          <w:t>https://stackoverflow.com/</w:t>
+          <w:t>https://opengam</w:t>
+        </w:r>
+        <w:r>
+          <w:rPr>
+            <w:rStyle w:val="Lienhypertexte"/>
+          </w:rPr>
+          <w:t>e</w:t>
+        </w:r>
+        <w:r>
+          <w:rPr>
+            <w:rStyle w:val="Lienhypertexte"/>
+          </w:rPr>
+          <w:t>art.org/</w:t>
         </w:r>
       </w:hyperlink>
-      <w:r>
-        <w:rPr>
-          <w:rStyle w:val="Lienhypertexte"/>
-          <w:u w:val="none"/>
-        </w:rPr>
-        <w:t xml:space="preserve"> </w:t>
-      </w:r>
     </w:p>
     <w:p>
       <w:pPr>
         <w:pStyle w:val="Titre1"/>
       </w:pPr>
-      <w:bookmarkStart w:id="30" w:name="_Toc440979665"/>
-      <w:bookmarkStart w:id="31" w:name="_Toc504568280"/>
+      <w:bookmarkStart w:id="34" w:name="_Toc440979665"/>
+      <w:bookmarkStart w:id="35" w:name="_Toc504992702"/>
       <w:r>
         <w:t>Annexes</w:t>
       </w:r>
-      <w:bookmarkEnd w:id="30"/>
-      <w:bookmarkEnd w:id="31"/>
+      <w:bookmarkEnd w:id="34"/>
+      <w:bookmarkEnd w:id="35"/>
     </w:p>
     <w:p>
       <w:r>
@@ -5097,31 +5677,10 @@
         </w:numPr>
       </w:pPr>
       <w:r>
-        <w:t>Spécification du projet</w:t>
-      </w:r>
-    </w:p>
-    <w:p>
-      <w:pPr>
-        <w:pStyle w:val="Paragraphedeliste"/>
-        <w:numPr>
-          <w:ilvl w:val="0"/>
-          <w:numId w:val="30"/>
-        </w:numPr>
-      </w:pPr>
-      <w:r>
-        <w:t>Diagramme UML des classes</w:t>
-      </w:r>
-    </w:p>
-    <w:p>
-      <w:pPr>
-        <w:pStyle w:val="Paragraphedeliste"/>
-        <w:numPr>
-          <w:ilvl w:val="0"/>
-          <w:numId w:val="30"/>
-        </w:numPr>
-      </w:pPr>
-      <w:r>
-        <w:t>Diagramme de séquence</w:t>
+        <w:t xml:space="preserve">Diagramme </w:t>
+      </w:r>
+      <w:r>
+        <w:t>de déroulement</w:t>
       </w:r>
     </w:p>
     <w:p>
@@ -5172,24 +5731,12 @@
         </w:numPr>
       </w:pPr>
       <w:r>
-        <w:t>Exécutable</w:t>
-      </w:r>
-      <w:r>
-        <w:t>s</w:t>
-      </w:r>
-      <w:r>
-        <w:t xml:space="preserve"> sous forme</w:t>
-      </w:r>
-      <w:r>
-        <w:t>s</w:t>
-      </w:r>
-      <w:r>
-        <w:t xml:space="preserve"> de .jar</w:t>
+        <w:t>Présentation</w:t>
       </w:r>
     </w:p>
     <w:sectPr>
-      <w:headerReference w:type="default" r:id="rId19"/>
-      <w:footerReference w:type="default" r:id="rId20"/>
+      <w:headerReference w:type="default" r:id="rId23"/>
+      <w:footerReference w:type="default" r:id="rId24"/>
       <w:pgSz w:w="11906" w:h="16838"/>
       <w:pgMar w:top="1843" w:right="1134" w:bottom="1276" w:left="1701" w:header="709" w:footer="709" w:gutter="0"/>
       <w:cols w:space="708"/>
@@ -9580,6 +10127,7 @@
     <w:lsdException w:name="HTML Sample" w:semiHidden="1" w:unhideWhenUsed="1"/>
     <w:lsdException w:name="HTML Typewriter" w:semiHidden="1" w:unhideWhenUsed="1"/>
     <w:lsdException w:name="HTML Variable" w:semiHidden="1" w:unhideWhenUsed="1"/>
+    <w:lsdException w:name="Normal Table" w:semiHidden="1" w:unhideWhenUsed="1"/>
     <w:lsdException w:name="annotation subject" w:semiHidden="1" w:unhideWhenUsed="1"/>
     <w:lsdException w:name="No List" w:semiHidden="1" w:unhideWhenUsed="1"/>
     <w:lsdException w:name="Outline List 1" w:semiHidden="1" w:unhideWhenUsed="1"/>
@@ -9623,8 +10171,10 @@
     <w:lsdException w:name="Table Elegant" w:semiHidden="1" w:unhideWhenUsed="1"/>
     <w:lsdException w:name="Table Professional" w:semiHidden="1" w:unhideWhenUsed="1"/>
     <w:lsdException w:name="Table Subtle 1" w:semiHidden="1" w:unhideWhenUsed="1"/>
+    <w:lsdException w:name="Table Subtle 2" w:semiHidden="1" w:unhideWhenUsed="1"/>
     <w:lsdException w:name="Table Web 1" w:semiHidden="1" w:unhideWhenUsed="1"/>
     <w:lsdException w:name="Table Web 2" w:semiHidden="1" w:unhideWhenUsed="1"/>
+    <w:lsdException w:name="Table Web 3" w:semiHidden="1" w:unhideWhenUsed="1"/>
     <w:lsdException w:name="Balloon Text" w:semiHidden="1" w:unhideWhenUsed="1"/>
     <w:lsdException w:name="Table Grid" w:uiPriority="39"/>
     <w:lsdException w:name="Table Theme" w:semiHidden="1" w:unhideWhenUsed="1"/>
@@ -9967,7 +10517,6 @@
   <w:style w:type="character" w:default="1" w:styleId="Policepardfaut">
     <w:name w:val="Default Paragraph Font"/>
     <w:uiPriority w:val="1"/>
-    <w:semiHidden/>
     <w:unhideWhenUsed/>
   </w:style>
   <w:style w:type="table" w:default="1" w:styleId="TableauNormal">
@@ -10628,6 +11177,18 @@
       </w:tblBorders>
     </w:tblPr>
   </w:style>
+  <w:style w:type="character" w:styleId="Mentionnonrsolue">
+    <w:name w:val="Unresolved Mention"/>
+    <w:basedOn w:val="Policepardfaut"/>
+    <w:uiPriority w:val="99"/>
+    <w:semiHidden/>
+    <w:unhideWhenUsed/>
+    <w:rsid w:val="00512945"/>
+    <w:rPr>
+      <w:color w:val="808080"/>
+      <w:shd w:val="clear" w:color="auto" w:fill="E6E6E6"/>
+    </w:rPr>
+  </w:style>
 </w:styles>
 </file>
 
@@ -10897,7 +11458,7 @@
 </file>
 
 <file path=customXml/itemProps1.xml><?xml version="1.0" encoding="utf-8"?>
-<ds:datastoreItem xmlns:ds="http://schemas.openxmlformats.org/officeDocument/2006/customXml" ds:itemID="{8A02BF5E-6AC5-45AB-96EF-73776366FB7C}">
+<ds:datastoreItem xmlns:ds="http://schemas.openxmlformats.org/officeDocument/2006/customXml" ds:itemID="{5687DD56-5AFF-4275-A6B4-E0F23DF6DEBB}">
   <ds:schemaRefs>
     <ds:schemaRef ds:uri="http://schemas.openxmlformats.org/officeDocument/2006/bibliography"/>
   </ds:schemaRefs>

</xml_diff>